<commit_message>
ajustes q deu pra fazer nessa semana corrida!!
</commit_message>
<xml_diff>
--- a/CRONOGRAMA DE EXECUCAO.docx
+++ b/CRONOGRAMA DE EXECUCAO.docx
@@ -2046,23 +2046,6 @@
         <w:tab/>
       </w:r>
     </w:p>
-    <w:p>
-      <w:pPr>
-        <w:pStyle w:val="LO-normal"/>
-        <w:widowControl w:val="0"/>
-        <w:rPr>
-          <w:rFonts w:ascii="Times New Roman" w:hAnsi="Times New Roman" w:cs="Times New Roman"/>
-          <w:color w:val="000000"/>
-        </w:rPr>
-      </w:pPr>
-      <w:r>
-        <w:rPr>
-          <w:rFonts w:ascii="Times New Roman" w:hAnsi="Times New Roman" w:cs="Times New Roman"/>
-          <w:color w:val="000000"/>
-        </w:rPr>
-        <w:tab/>
-      </w:r>
-    </w:p>
     <w:tbl>
       <w:tblPr>
         <w:tblStyle w:val="Tabelacomgrade"/>
@@ -2206,7 +2189,6 @@
                 <w:color w:val="000000"/>
               </w:rPr>
             </w:pPr>
-            <w:bookmarkStart w:id="0" w:name="_GoBack" w:colFirst="1" w:colLast="1"/>
             <w:r>
               <w:rPr>
                 <w:rFonts w:ascii="Times New Roman" w:hAnsi="Times New Roman" w:cs="Times New Roman"/>
@@ -2279,6 +2261,13 @@
                 <w:color w:val="000000"/>
               </w:rPr>
             </w:pPr>
+            <w:r>
+              <w:rPr>
+                <w:rFonts w:ascii="Times New Roman" w:hAnsi="Times New Roman" w:cs="Times New Roman"/>
+                <w:color w:val="000000"/>
+              </w:rPr>
+              <w:t>5.000,00</w:t>
+            </w:r>
           </w:p>
         </w:tc>
       </w:tr>
@@ -2370,6 +2359,12 @@
                 <w:rFonts w:ascii="Times New Roman" w:hAnsi="Times New Roman" w:cs="Times New Roman"/>
               </w:rPr>
             </w:pPr>
+            <w:r>
+              <w:rPr>
+                <w:rFonts w:ascii="Times New Roman" w:hAnsi="Times New Roman" w:cs="Times New Roman"/>
+              </w:rPr>
+              <w:t>1.610,00</w:t>
+            </w:r>
           </w:p>
         </w:tc>
       </w:tr>
@@ -2441,7 +2436,13 @@
               <w:rPr>
                 <w:rFonts w:ascii="Times New Roman" w:hAnsi="Times New Roman" w:cs="Times New Roman"/>
               </w:rPr>
-              <w:t>99,00</w:t>
+              <w:t>0</w:t>
+            </w:r>
+            <w:r>
+              <w:rPr>
+                <w:rFonts w:ascii="Times New Roman" w:hAnsi="Times New Roman" w:cs="Times New Roman"/>
+              </w:rPr>
+              <w:t>,00</w:t>
             </w:r>
           </w:p>
         </w:tc>
@@ -2456,91 +2457,6 @@
               <w:rPr>
                 <w:rFonts w:ascii="Times New Roman" w:hAnsi="Times New Roman" w:cs="Times New Roman"/>
               </w:rPr>
-            </w:pPr>
-          </w:p>
-        </w:tc>
-      </w:tr>
-      <w:bookmarkEnd w:id="0"/>
-      <w:tr>
-        <w:trPr>
-          <w:trHeight w:val="689"/>
-        </w:trPr>
-        <w:tc>
-          <w:tcPr>
-            <w:tcW w:w="2575" w:type="dxa"/>
-            <w:vAlign w:val="center"/>
-          </w:tcPr>
-          <w:p>
-            <w:pPr>
-              <w:pStyle w:val="LO-normal"/>
-              <w:widowControl w:val="0"/>
-              <w:jc w:val="center"/>
-              <w:rPr>
-                <w:rFonts w:ascii="Times New Roman" w:hAnsi="Times New Roman" w:cs="Times New Roman"/>
-                <w:color w:val="000000"/>
-              </w:rPr>
-            </w:pPr>
-            <w:r>
-              <w:rPr>
-                <w:rFonts w:ascii="Times New Roman" w:hAnsi="Times New Roman" w:cs="Times New Roman"/>
-                <w:color w:val="000000"/>
-              </w:rPr>
-              <w:t>Eclipse Neon 3</w:t>
-            </w:r>
-          </w:p>
-        </w:tc>
-        <w:tc>
-          <w:tcPr>
-            <w:tcW w:w="1329" w:type="dxa"/>
-            <w:vAlign w:val="center"/>
-          </w:tcPr>
-          <w:p>
-            <w:pPr>
-              <w:pStyle w:val="LO-normal"/>
-              <w:widowControl w:val="0"/>
-              <w:jc w:val="center"/>
-              <w:rPr>
-                <w:rFonts w:ascii="Times New Roman" w:hAnsi="Times New Roman" w:cs="Times New Roman"/>
-                <w:color w:val="000000"/>
-              </w:rPr>
-            </w:pPr>
-            <w:r>
-              <w:rPr>
-                <w:rFonts w:ascii="Times New Roman" w:hAnsi="Times New Roman" w:cs="Times New Roman"/>
-                <w:color w:val="000000"/>
-              </w:rPr>
-              <w:t>2</w:t>
-            </w:r>
-          </w:p>
-        </w:tc>
-        <w:tc>
-          <w:tcPr>
-            <w:tcW w:w="2103" w:type="dxa"/>
-            <w:vAlign w:val="center"/>
-          </w:tcPr>
-          <w:p>
-            <w:pPr>
-              <w:jc w:val="right"/>
-              <w:rPr>
-                <w:rFonts w:ascii="Times New Roman" w:hAnsi="Times New Roman" w:cs="Times New Roman"/>
-              </w:rPr>
-            </w:pPr>
-            <w:r>
-              <w:rPr>
-                <w:rFonts w:ascii="Times New Roman" w:hAnsi="Times New Roman" w:cs="Times New Roman"/>
-              </w:rPr>
-              <w:t>0,00</w:t>
-            </w:r>
-          </w:p>
-        </w:tc>
-        <w:tc>
-          <w:tcPr>
-            <w:tcW w:w="1984" w:type="dxa"/>
-            <w:vAlign w:val="center"/>
-          </w:tcPr>
-          <w:p>
-            <w:pPr>
-              <w:jc w:val="right"/>
             </w:pPr>
             <w:r>
               <w:rPr>
@@ -2570,15 +2486,13 @@
                 <w:color w:val="000000"/>
               </w:rPr>
             </w:pPr>
-            <w:proofErr w:type="spellStart"/>
-            <w:r>
-              <w:rPr>
-                <w:rFonts w:ascii="Times New Roman" w:hAnsi="Times New Roman" w:cs="Times New Roman"/>
-                <w:color w:val="000000"/>
-              </w:rPr>
-              <w:t>Astah</w:t>
-            </w:r>
-            <w:proofErr w:type="spellEnd"/>
+            <w:r>
+              <w:rPr>
+                <w:rFonts w:ascii="Times New Roman" w:hAnsi="Times New Roman" w:cs="Times New Roman"/>
+                <w:color w:val="000000"/>
+              </w:rPr>
+              <w:t>Eclipse Neon 3</w:t>
+            </w:r>
           </w:p>
         </w:tc>
         <w:tc>
@@ -2613,6 +2527,9 @@
           <w:p>
             <w:pPr>
               <w:jc w:val="right"/>
+              <w:rPr>
+                <w:rFonts w:ascii="Times New Roman" w:hAnsi="Times New Roman" w:cs="Times New Roman"/>
+              </w:rPr>
             </w:pPr>
             <w:r>
               <w:rPr>
@@ -2659,13 +2576,15 @@
                 <w:color w:val="000000"/>
               </w:rPr>
             </w:pPr>
-            <w:r>
-              <w:rPr>
-                <w:rFonts w:ascii="Times New Roman" w:hAnsi="Times New Roman" w:cs="Times New Roman"/>
-                <w:color w:val="000000"/>
-              </w:rPr>
-              <w:t>MySQL 8</w:t>
-            </w:r>
+            <w:proofErr w:type="spellStart"/>
+            <w:r>
+              <w:rPr>
+                <w:rFonts w:ascii="Times New Roman" w:hAnsi="Times New Roman" w:cs="Times New Roman"/>
+                <w:color w:val="000000"/>
+              </w:rPr>
+              <w:t>Astah</w:t>
+            </w:r>
+            <w:proofErr w:type="spellEnd"/>
           </w:p>
         </w:tc>
         <w:tc>
@@ -2727,7 +2646,447 @@
           </w:p>
         </w:tc>
       </w:tr>
+      <w:tr>
+        <w:trPr>
+          <w:trHeight w:val="689"/>
+        </w:trPr>
+        <w:tc>
+          <w:tcPr>
+            <w:tcW w:w="2575" w:type="dxa"/>
+            <w:vAlign w:val="center"/>
+          </w:tcPr>
+          <w:p>
+            <w:pPr>
+              <w:pStyle w:val="LO-normal"/>
+              <w:widowControl w:val="0"/>
+              <w:jc w:val="center"/>
+              <w:rPr>
+                <w:rFonts w:ascii="Times New Roman" w:hAnsi="Times New Roman" w:cs="Times New Roman"/>
+                <w:color w:val="000000"/>
+              </w:rPr>
+            </w:pPr>
+            <w:r>
+              <w:rPr>
+                <w:rFonts w:ascii="Times New Roman" w:hAnsi="Times New Roman" w:cs="Times New Roman"/>
+                <w:color w:val="000000"/>
+              </w:rPr>
+              <w:t>MySQL 8</w:t>
+            </w:r>
+          </w:p>
+        </w:tc>
+        <w:tc>
+          <w:tcPr>
+            <w:tcW w:w="1329" w:type="dxa"/>
+            <w:vAlign w:val="center"/>
+          </w:tcPr>
+          <w:p>
+            <w:pPr>
+              <w:pStyle w:val="LO-normal"/>
+              <w:widowControl w:val="0"/>
+              <w:jc w:val="center"/>
+              <w:rPr>
+                <w:rFonts w:ascii="Times New Roman" w:hAnsi="Times New Roman" w:cs="Times New Roman"/>
+                <w:color w:val="000000"/>
+              </w:rPr>
+            </w:pPr>
+            <w:r>
+              <w:rPr>
+                <w:rFonts w:ascii="Times New Roman" w:hAnsi="Times New Roman" w:cs="Times New Roman"/>
+                <w:color w:val="000000"/>
+              </w:rPr>
+              <w:t>2</w:t>
+            </w:r>
+          </w:p>
+        </w:tc>
+        <w:tc>
+          <w:tcPr>
+            <w:tcW w:w="2103" w:type="dxa"/>
+            <w:vAlign w:val="center"/>
+          </w:tcPr>
+          <w:p>
+            <w:pPr>
+              <w:jc w:val="right"/>
+            </w:pPr>
+            <w:r>
+              <w:rPr>
+                <w:rFonts w:ascii="Times New Roman" w:hAnsi="Times New Roman" w:cs="Times New Roman"/>
+              </w:rPr>
+              <w:t>0,00</w:t>
+            </w:r>
+          </w:p>
+        </w:tc>
+        <w:tc>
+          <w:tcPr>
+            <w:tcW w:w="1984" w:type="dxa"/>
+            <w:vAlign w:val="center"/>
+          </w:tcPr>
+          <w:p>
+            <w:pPr>
+              <w:jc w:val="right"/>
+            </w:pPr>
+            <w:r>
+              <w:rPr>
+                <w:rFonts w:ascii="Times New Roman" w:hAnsi="Times New Roman" w:cs="Times New Roman"/>
+              </w:rPr>
+              <w:t>0,00</w:t>
+            </w:r>
+          </w:p>
+        </w:tc>
+      </w:tr>
     </w:tbl>
+    <w:p>
+      <w:pPr>
+        <w:pStyle w:val="LO-normal"/>
+        <w:widowControl w:val="0"/>
+        <w:rPr>
+          <w:rFonts w:ascii="Times New Roman" w:hAnsi="Times New Roman" w:cs="Times New Roman"/>
+          <w:color w:val="000000"/>
+        </w:rPr>
+      </w:pPr>
+    </w:p>
+    <w:p>
+      <w:pPr>
+        <w:pStyle w:val="LO-normal"/>
+        <w:widowControl w:val="0"/>
+        <w:rPr>
+          <w:rFonts w:ascii="Arial-BoldMT-Identity-H" w:hAnsi="Arial-BoldMT-Identity-H" w:cs="Arial-BoldMT-Identity-H"/>
+          <w:b/>
+          <w:bCs/>
+          <w:sz w:val="26"/>
+          <w:szCs w:val="26"/>
+          <w:lang w:bidi="ar-SA"/>
+        </w:rPr>
+      </w:pPr>
+      <w:r>
+        <w:rPr>
+          <w:rFonts w:ascii="Arial-BoldMT-Identity-H" w:hAnsi="Arial-BoldMT-Identity-H" w:cs="Arial-BoldMT-Identity-H"/>
+          <w:b/>
+          <w:bCs/>
+          <w:sz w:val="26"/>
+          <w:szCs w:val="26"/>
+          <w:lang w:bidi="ar-SA"/>
+        </w:rPr>
+        <w:t>1.10.4 – Total do orçamento</w:t>
+      </w:r>
+    </w:p>
+    <w:p>
+      <w:pPr>
+        <w:pStyle w:val="LO-normal"/>
+        <w:widowControl w:val="0"/>
+        <w:rPr>
+          <w:rFonts w:ascii="Arial-BoldMT-Identity-H" w:hAnsi="Arial-BoldMT-Identity-H" w:cs="Arial-BoldMT-Identity-H"/>
+          <w:b/>
+          <w:bCs/>
+          <w:sz w:val="26"/>
+          <w:szCs w:val="26"/>
+          <w:lang w:bidi="ar-SA"/>
+        </w:rPr>
+      </w:pPr>
+    </w:p>
+    <w:tbl>
+      <w:tblPr>
+        <w:tblStyle w:val="Tabelacomgrade"/>
+        <w:tblpPr w:leftFromText="141" w:rightFromText="141" w:vertAnchor="text" w:horzAnchor="page" w:tblpX="2167" w:tblpY="14"/>
+        <w:tblW w:w="0" w:type="auto"/>
+        <w:tblLook w:val="04A0" w:firstRow="1" w:lastRow="0" w:firstColumn="1" w:lastColumn="0" w:noHBand="0" w:noVBand="1"/>
+      </w:tblPr>
+      <w:tblGrid>
+        <w:gridCol w:w="1980"/>
+        <w:gridCol w:w="2268"/>
+      </w:tblGrid>
+      <w:tr>
+        <w:trPr>
+          <w:trHeight w:val="416"/>
+        </w:trPr>
+        <w:tc>
+          <w:tcPr>
+            <w:tcW w:w="1980" w:type="dxa"/>
+            <w:vAlign w:val="center"/>
+          </w:tcPr>
+          <w:p>
+            <w:pPr>
+              <w:pStyle w:val="LO-normal"/>
+              <w:widowControl w:val="0"/>
+              <w:jc w:val="center"/>
+              <w:rPr>
+                <w:rFonts w:ascii="Times New Roman" w:hAnsi="Times New Roman" w:cs="Times New Roman"/>
+                <w:b/>
+                <w:color w:val="000000"/>
+                <w:sz w:val="24"/>
+              </w:rPr>
+            </w:pPr>
+            <w:r>
+              <w:rPr>
+                <w:rFonts w:ascii="Times New Roman" w:hAnsi="Times New Roman" w:cs="Times New Roman"/>
+                <w:b/>
+                <w:color w:val="000000"/>
+                <w:sz w:val="24"/>
+              </w:rPr>
+              <w:t>Resumo</w:t>
+            </w:r>
+          </w:p>
+        </w:tc>
+        <w:tc>
+          <w:tcPr>
+            <w:tcW w:w="2268" w:type="dxa"/>
+            <w:vAlign w:val="center"/>
+          </w:tcPr>
+          <w:p>
+            <w:pPr>
+              <w:pStyle w:val="LO-normal"/>
+              <w:widowControl w:val="0"/>
+              <w:jc w:val="center"/>
+              <w:rPr>
+                <w:rFonts w:ascii="Times New Roman" w:hAnsi="Times New Roman" w:cs="Times New Roman"/>
+                <w:b/>
+                <w:color w:val="000000"/>
+                <w:sz w:val="24"/>
+              </w:rPr>
+            </w:pPr>
+            <w:r>
+              <w:rPr>
+                <w:rFonts w:ascii="Times New Roman" w:hAnsi="Times New Roman" w:cs="Times New Roman"/>
+                <w:b/>
+                <w:color w:val="000000"/>
+                <w:sz w:val="24"/>
+              </w:rPr>
+              <w:t>Valor Total</w:t>
+            </w:r>
+          </w:p>
+        </w:tc>
+      </w:tr>
+      <w:tr>
+        <w:trPr>
+          <w:trHeight w:val="290"/>
+        </w:trPr>
+        <w:tc>
+          <w:tcPr>
+            <w:tcW w:w="1980" w:type="dxa"/>
+          </w:tcPr>
+          <w:p>
+            <w:pPr>
+              <w:pStyle w:val="LO-normal"/>
+              <w:widowControl w:val="0"/>
+              <w:rPr>
+                <w:rFonts w:ascii="Times New Roman" w:hAnsi="Times New Roman" w:cs="Times New Roman"/>
+                <w:color w:val="000000"/>
+              </w:rPr>
+            </w:pPr>
+            <w:r>
+              <w:rPr>
+                <w:rFonts w:ascii="Times New Roman" w:hAnsi="Times New Roman" w:cs="Times New Roman"/>
+                <w:color w:val="000000"/>
+              </w:rPr>
+              <w:t>Hardware</w:t>
+            </w:r>
+          </w:p>
+        </w:tc>
+        <w:tc>
+          <w:tcPr>
+            <w:tcW w:w="2268" w:type="dxa"/>
+            <w:vAlign w:val="center"/>
+          </w:tcPr>
+          <w:p>
+            <w:pPr>
+              <w:pStyle w:val="LO-normal"/>
+              <w:widowControl w:val="0"/>
+              <w:jc w:val="right"/>
+              <w:rPr>
+                <w:rFonts w:ascii="Times New Roman" w:hAnsi="Times New Roman" w:cs="Times New Roman"/>
+                <w:color w:val="000000"/>
+              </w:rPr>
+            </w:pPr>
+            <w:r>
+              <w:rPr>
+                <w:rFonts w:ascii="Times New Roman" w:hAnsi="Times New Roman" w:cs="Times New Roman"/>
+                <w:color w:val="000000"/>
+              </w:rPr>
+              <w:t>8.600,00</w:t>
+            </w:r>
+          </w:p>
+        </w:tc>
+      </w:tr>
+      <w:tr>
+        <w:trPr>
+          <w:trHeight w:val="290"/>
+        </w:trPr>
+        <w:tc>
+          <w:tcPr>
+            <w:tcW w:w="1980" w:type="dxa"/>
+          </w:tcPr>
+          <w:p>
+            <w:pPr>
+              <w:pStyle w:val="LO-normal"/>
+              <w:widowControl w:val="0"/>
+              <w:rPr>
+                <w:rFonts w:ascii="Times New Roman" w:hAnsi="Times New Roman" w:cs="Times New Roman"/>
+                <w:color w:val="000000"/>
+              </w:rPr>
+            </w:pPr>
+            <w:r>
+              <w:rPr>
+                <w:rFonts w:ascii="Times New Roman" w:hAnsi="Times New Roman" w:cs="Times New Roman"/>
+                <w:color w:val="000000"/>
+              </w:rPr>
+              <w:t>Software</w:t>
+            </w:r>
+          </w:p>
+        </w:tc>
+        <w:tc>
+          <w:tcPr>
+            <w:tcW w:w="2268" w:type="dxa"/>
+            <w:vAlign w:val="center"/>
+          </w:tcPr>
+          <w:p>
+            <w:pPr>
+              <w:pStyle w:val="LO-normal"/>
+              <w:widowControl w:val="0"/>
+              <w:jc w:val="right"/>
+              <w:rPr>
+                <w:rFonts w:ascii="Times New Roman" w:hAnsi="Times New Roman" w:cs="Times New Roman"/>
+                <w:color w:val="000000"/>
+              </w:rPr>
+            </w:pPr>
+            <w:r>
+              <w:rPr>
+                <w:rFonts w:ascii="Times New Roman" w:hAnsi="Times New Roman" w:cs="Times New Roman"/>
+                <w:color w:val="000000"/>
+              </w:rPr>
+              <w:t>6.610,00</w:t>
+            </w:r>
+          </w:p>
+        </w:tc>
+      </w:tr>
+      <w:tr>
+        <w:trPr>
+          <w:trHeight w:val="290"/>
+        </w:trPr>
+        <w:tc>
+          <w:tcPr>
+            <w:tcW w:w="1980" w:type="dxa"/>
+          </w:tcPr>
+          <w:p>
+            <w:pPr>
+              <w:pStyle w:val="LO-normal"/>
+              <w:widowControl w:val="0"/>
+              <w:rPr>
+                <w:rFonts w:ascii="Times New Roman" w:hAnsi="Times New Roman" w:cs="Times New Roman"/>
+                <w:color w:val="000000"/>
+              </w:rPr>
+            </w:pPr>
+            <w:r>
+              <w:rPr>
+                <w:rFonts w:ascii="Times New Roman" w:hAnsi="Times New Roman" w:cs="Times New Roman"/>
+                <w:color w:val="000000"/>
+              </w:rPr>
+              <w:t>Pessoal</w:t>
+            </w:r>
+          </w:p>
+        </w:tc>
+        <w:tc>
+          <w:tcPr>
+            <w:tcW w:w="2268" w:type="dxa"/>
+            <w:vAlign w:val="center"/>
+          </w:tcPr>
+          <w:p>
+            <w:pPr>
+              <w:pStyle w:val="LO-normal"/>
+              <w:widowControl w:val="0"/>
+              <w:jc w:val="right"/>
+              <w:rPr>
+                <w:rFonts w:ascii="Times New Roman" w:hAnsi="Times New Roman" w:cs="Times New Roman"/>
+                <w:color w:val="000000"/>
+              </w:rPr>
+            </w:pPr>
+            <w:r>
+              <w:rPr>
+                <w:rFonts w:ascii="Times New Roman" w:hAnsi="Times New Roman" w:cs="Times New Roman"/>
+                <w:color w:val="000000"/>
+              </w:rPr>
+              <w:t>6.200,00</w:t>
+            </w:r>
+          </w:p>
+        </w:tc>
+      </w:tr>
+      <w:tr>
+        <w:trPr>
+          <w:trHeight w:val="290"/>
+        </w:trPr>
+        <w:tc>
+          <w:tcPr>
+            <w:tcW w:w="1980" w:type="dxa"/>
+          </w:tcPr>
+          <w:p>
+            <w:pPr>
+              <w:pStyle w:val="LO-normal"/>
+              <w:widowControl w:val="0"/>
+              <w:rPr>
+                <w:rFonts w:ascii="Times New Roman" w:hAnsi="Times New Roman" w:cs="Times New Roman"/>
+                <w:b/>
+                <w:color w:val="000000"/>
+              </w:rPr>
+            </w:pPr>
+            <w:r>
+              <w:rPr>
+                <w:rFonts w:ascii="Times New Roman" w:hAnsi="Times New Roman" w:cs="Times New Roman"/>
+                <w:b/>
+                <w:color w:val="000000"/>
+              </w:rPr>
+              <w:t>Total</w:t>
+            </w:r>
+          </w:p>
+        </w:tc>
+        <w:tc>
+          <w:tcPr>
+            <w:tcW w:w="2268" w:type="dxa"/>
+            <w:vAlign w:val="center"/>
+          </w:tcPr>
+          <w:p>
+            <w:pPr>
+              <w:pStyle w:val="LO-normal"/>
+              <w:widowControl w:val="0"/>
+              <w:jc w:val="right"/>
+              <w:rPr>
+                <w:rFonts w:ascii="Times New Roman" w:hAnsi="Times New Roman" w:cs="Times New Roman"/>
+                <w:b/>
+                <w:color w:val="000000"/>
+              </w:rPr>
+            </w:pPr>
+            <w:bookmarkStart w:id="0" w:name="_GoBack"/>
+            <w:bookmarkEnd w:id="0"/>
+            <w:r>
+              <w:rPr>
+                <w:rFonts w:ascii="Times New Roman" w:hAnsi="Times New Roman" w:cs="Times New Roman"/>
+                <w:b/>
+                <w:color w:val="000000"/>
+              </w:rPr>
+              <w:t>21.410,00</w:t>
+            </w:r>
+          </w:p>
+        </w:tc>
+      </w:tr>
+    </w:tbl>
+    <w:p>
+      <w:pPr>
+        <w:pStyle w:val="LO-normal"/>
+        <w:widowControl w:val="0"/>
+        <w:rPr>
+          <w:rFonts w:ascii="Times New Roman" w:hAnsi="Times New Roman" w:cs="Times New Roman"/>
+          <w:color w:val="000000"/>
+        </w:rPr>
+      </w:pPr>
+      <w:r>
+        <w:rPr>
+          <w:rFonts w:ascii="Arial-BoldMT-Identity-H" w:hAnsi="Arial-BoldMT-Identity-H" w:cs="Arial-BoldMT-Identity-H"/>
+          <w:b/>
+          <w:bCs/>
+          <w:sz w:val="26"/>
+          <w:szCs w:val="26"/>
+          <w:lang w:bidi="ar-SA"/>
+        </w:rPr>
+        <w:tab/>
+      </w:r>
+    </w:p>
     <w:p>
       <w:pPr>
         <w:pStyle w:val="LO-normal"/>

</xml_diff>